<commit_message>
Create Word document for ClickOnce_Client_Install_Uninstall
</commit_message>
<xml_diff>
--- a/Deployment/Evidences/ClickOnce_DEV_Install_Uninstall.docx
+++ b/Deployment/Evidences/ClickOnce_DEV_Install_Uninstall.docx
@@ -107,6 +107,38 @@
                 <w:noProof/>
               </w:rPr>
             </w:pPr>
+          </w:p>
+          <w:p>
+            <w:pPr>
+              <w:jc w:val="center"/>
+              <w:rPr>
+                <w:noProof/>
+              </w:rPr>
+            </w:pPr>
+          </w:p>
+          <w:p>
+            <w:pPr>
+              <w:jc w:val="center"/>
+              <w:rPr>
+                <w:noProof/>
+              </w:rPr>
+            </w:pPr>
+          </w:p>
+          <w:p>
+            <w:pPr>
+              <w:jc w:val="center"/>
+              <w:rPr>
+                <w:noProof/>
+              </w:rPr>
+            </w:pPr>
+          </w:p>
+          <w:p>
+            <w:pPr>
+              <w:jc w:val="center"/>
+              <w:rPr>
+                <w:noProof/>
+              </w:rPr>
+            </w:pPr>
             <w:r>
               <w:rPr>
                 <w:noProof/>
@@ -162,10 +194,27 @@
                 <w:noProof/>
               </w:rPr>
             </w:pPr>
+          </w:p>
+          <w:p>
+            <w:pPr>
+              <w:jc w:val="center"/>
+              <w:rPr>
+                <w:noProof/>
+              </w:rPr>
+            </w:pPr>
+          </w:p>
+          <w:p>
+            <w:pPr>
+              <w:jc w:val="center"/>
+              <w:rPr>
+                <w:noProof/>
+              </w:rPr>
+            </w:pPr>
             <w:r>
               <w:rPr>
                 <w:noProof/>
               </w:rPr>
+              <w:lastRenderedPageBreak/>
               <w:drawing>
                 <wp:inline distT="0" distB="0" distL="0" distR="0" wp14:anchorId="382CAFB5" wp14:editId="245E6B20">
                   <wp:extent cx="5731510" cy="2486660"/>
@@ -217,11 +266,34 @@
                 <w:noProof/>
               </w:rPr>
             </w:pPr>
+          </w:p>
+          <w:p>
+            <w:pPr>
+              <w:jc w:val="center"/>
+              <w:rPr>
+                <w:noProof/>
+              </w:rPr>
+            </w:pPr>
+          </w:p>
+          <w:p>
+            <w:pPr>
+              <w:jc w:val="center"/>
+              <w:rPr>
+                <w:noProof/>
+              </w:rPr>
+            </w:pPr>
+          </w:p>
+          <w:p>
+            <w:pPr>
+              <w:jc w:val="center"/>
+              <w:rPr>
+                <w:noProof/>
+              </w:rPr>
+            </w:pPr>
             <w:r>
               <w:rPr>
                 <w:noProof/>
               </w:rPr>
-              <w:lastRenderedPageBreak/>
               <w:drawing>
                 <wp:inline distT="0" distB="0" distL="0" distR="0" wp14:anchorId="652BC7AA" wp14:editId="0304EC12">
                   <wp:extent cx="2657475" cy="3219450"/>
@@ -277,6 +349,7 @@
               <w:rPr>
                 <w:noProof/>
               </w:rPr>
+              <w:lastRenderedPageBreak/>
               <w:drawing>
                 <wp:inline distT="0" distB="0" distL="0" distR="0" wp14:anchorId="50AB8DDE" wp14:editId="7467B97B">
                   <wp:extent cx="5731510" cy="4961255"/>
@@ -328,11 +401,42 @@
                 <w:noProof/>
               </w:rPr>
             </w:pPr>
+          </w:p>
+          <w:p>
+            <w:pPr>
+              <w:jc w:val="center"/>
+              <w:rPr>
+                <w:noProof/>
+              </w:rPr>
+            </w:pPr>
+          </w:p>
+          <w:p>
+            <w:pPr>
+              <w:jc w:val="center"/>
+              <w:rPr>
+                <w:noProof/>
+              </w:rPr>
+            </w:pPr>
+          </w:p>
+          <w:p>
+            <w:pPr>
+              <w:jc w:val="center"/>
+              <w:rPr>
+                <w:noProof/>
+              </w:rPr>
+            </w:pPr>
+          </w:p>
+          <w:p>
+            <w:pPr>
+              <w:jc w:val="center"/>
+              <w:rPr>
+                <w:noProof/>
+              </w:rPr>
+            </w:pPr>
             <w:r>
               <w:rPr>
                 <w:noProof/>
               </w:rPr>
-              <w:lastRenderedPageBreak/>
               <w:drawing>
                 <wp:inline distT="0" distB="0" distL="0" distR="0" wp14:anchorId="6B8F6B3F" wp14:editId="3CA6B812">
                   <wp:extent cx="4495800" cy="2124075"/>
@@ -388,6 +492,7 @@
               <w:rPr>
                 <w:noProof/>
               </w:rPr>
+              <w:lastRenderedPageBreak/>
               <w:drawing>
                 <wp:inline distT="0" distB="0" distL="0" distR="0" wp14:anchorId="7EE533D0" wp14:editId="18B1D88F">
                   <wp:extent cx="5731510" cy="3455670"/>
@@ -432,6 +537,38 @@
           <w:tcPr>
             <w:tcW w:w="9016" w:type="dxa"/>
           </w:tcPr>
+          <w:p>
+            <w:pPr>
+              <w:jc w:val="center"/>
+              <w:rPr>
+                <w:noProof/>
+              </w:rPr>
+            </w:pPr>
+          </w:p>
+          <w:p>
+            <w:pPr>
+              <w:jc w:val="center"/>
+              <w:rPr>
+                <w:noProof/>
+              </w:rPr>
+            </w:pPr>
+          </w:p>
+          <w:p>
+            <w:pPr>
+              <w:jc w:val="center"/>
+              <w:rPr>
+                <w:noProof/>
+              </w:rPr>
+            </w:pPr>
+          </w:p>
+          <w:p>
+            <w:pPr>
+              <w:jc w:val="center"/>
+              <w:rPr>
+                <w:noProof/>
+              </w:rPr>
+            </w:pPr>
+          </w:p>
           <w:p>
             <w:pPr>
               <w:jc w:val="center"/>
@@ -734,6 +871,16 @@
                 </wp:inline>
               </w:drawing>
             </w:r>
+            <w:bookmarkStart w:id="0" w:name="_GoBack"/>
+            <w:bookmarkEnd w:id="0"/>
+          </w:p>
+          <w:p>
+            <w:pPr>
+              <w:jc w:val="center"/>
+              <w:rPr>
+                <w:noProof/>
+              </w:rPr>
+            </w:pPr>
           </w:p>
         </w:tc>
       </w:tr>
@@ -742,6 +889,46 @@
           <w:tcPr>
             <w:tcW w:w="9016" w:type="dxa"/>
           </w:tcPr>
+          <w:p>
+            <w:pPr>
+              <w:jc w:val="center"/>
+              <w:rPr>
+                <w:noProof/>
+              </w:rPr>
+            </w:pPr>
+          </w:p>
+          <w:p>
+            <w:pPr>
+              <w:jc w:val="center"/>
+              <w:rPr>
+                <w:noProof/>
+              </w:rPr>
+            </w:pPr>
+          </w:p>
+          <w:p>
+            <w:pPr>
+              <w:jc w:val="center"/>
+              <w:rPr>
+                <w:noProof/>
+              </w:rPr>
+            </w:pPr>
+          </w:p>
+          <w:p>
+            <w:pPr>
+              <w:jc w:val="center"/>
+              <w:rPr>
+                <w:noProof/>
+              </w:rPr>
+            </w:pPr>
+          </w:p>
+          <w:p>
+            <w:pPr>
+              <w:jc w:val="center"/>
+              <w:rPr>
+                <w:noProof/>
+              </w:rPr>
+            </w:pPr>
+          </w:p>
           <w:p>
             <w:pPr>
               <w:jc w:val="center"/>
@@ -804,8 +991,6 @@
                 <w:noProof/>
               </w:rPr>
             </w:pPr>
-            <w:bookmarkStart w:id="0" w:name="_GoBack"/>
-            <w:bookmarkEnd w:id="0"/>
           </w:p>
         </w:tc>
       </w:tr>

</xml_diff>